<commit_message>
Suite de la rédaction Univers
</commit_message>
<xml_diff>
--- a/Docs/Univers/Univers.docx
+++ b/Docs/Univers/Univers.docx
@@ -177,6 +177,18 @@
       </w:pPr>
       <w:r>
         <w:t>Londres, 1880 : révolution industrielle</w:t>
+      </w:r>
+    </w:p>
+    <w:p>
+      <w:pPr>
+        <w:pStyle w:val="Paragraphedeliste"/>
+        <w:numPr>
+          <w:ilvl w:val="0"/>
+          <w:numId w:val="1"/>
+        </w:numPr>
+      </w:pPr>
+      <w:r>
+        <w:t xml:space="preserve">En s’enfonçant dans l’usine, on récupère des gemmes sur les monstres qui lui permettent </w:t>
       </w:r>
       <w:bookmarkStart w:id="0" w:name="_GoBack"/>
       <w:bookmarkEnd w:id="0"/>
@@ -763,6 +775,7 @@
   <w:style w:type="character" w:default="1" w:styleId="Policepardfaut">
     <w:name w:val="Default Paragraph Font"/>
     <w:uiPriority w:val="1"/>
+    <w:semiHidden/>
     <w:unhideWhenUsed/>
   </w:style>
   <w:style w:type="table" w:default="1" w:styleId="TableauNormal">

</xml_diff>

<commit_message>
Marque usine + nom perso
</commit_message>
<xml_diff>
--- a/Docs/Univers/Univers.docx
+++ b/Docs/Univers/Univers.docx
@@ -152,7 +152,10 @@
         </w:numPr>
       </w:pPr>
       <w:r>
-        <w:t>Enquete sur de l’espionnage industriel qui tourne mal</w:t>
+        <w:t>Enquête</w:t>
+      </w:r>
+      <w:r>
+        <w:t xml:space="preserve"> sur de l’espionnage industriel qui tourne mal</w:t>
       </w:r>
     </w:p>
     <w:p>
@@ -189,9 +192,75 @@
       </w:pPr>
       <w:r>
         <w:t xml:space="preserve">En s’enfonçant dans l’usine, on récupère des gemmes sur les monstres qui lui permettent </w:t>
+      </w:r>
+    </w:p>
+    <w:p>
+      <w:pPr>
+        <w:pStyle w:val="Paragraphedeliste"/>
+        <w:numPr>
+          <w:ilvl w:val="0"/>
+          <w:numId w:val="1"/>
+        </w:numPr>
+        <w:rPr>
+          <w:lang w:val="en-GB"/>
+        </w:rPr>
+      </w:pPr>
+      <w:r>
+        <w:rPr>
+          <w:lang w:val="en-GB"/>
+        </w:rPr>
+        <w:t>Nom person</w:t>
+      </w:r>
+      <w:r>
+        <w:rPr>
+          <w:lang w:val="en-GB"/>
+        </w:rPr>
+        <w:t>n</w:t>
+      </w:r>
+      <w:r>
+        <w:rPr>
+          <w:lang w:val="en-GB"/>
+        </w:rPr>
+        <w:t>age principal:</w:t>
+      </w:r>
+      <w:r>
+        <w:rPr>
+          <w:lang w:val="en-GB"/>
+        </w:rPr>
+        <w:t xml:space="preserve"> Wilfred Clifford Turner</w:t>
+      </w:r>
+    </w:p>
+    <w:p>
+      <w:pPr>
+        <w:pStyle w:val="Paragraphedeliste"/>
+        <w:numPr>
+          <w:ilvl w:val="0"/>
+          <w:numId w:val="1"/>
+        </w:numPr>
+        <w:rPr>
+          <w:lang w:val="en-GB"/>
+        </w:rPr>
+      </w:pPr>
+      <w:r>
+        <w:rPr>
+          <w:lang w:val="en-GB"/>
+        </w:rPr>
+        <w:t>Usine : Astrate Vapora</w:t>
       </w:r>
       <w:bookmarkStart w:id="0" w:name="_GoBack"/>
       <w:bookmarkEnd w:id="0"/>
+    </w:p>
+    <w:p>
+      <w:pPr>
+        <w:pStyle w:val="Paragraphedeliste"/>
+        <w:numPr>
+          <w:ilvl w:val="0"/>
+          <w:numId w:val="1"/>
+        </w:numPr>
+        <w:rPr>
+          <w:lang w:val="en-GB"/>
+        </w:rPr>
+      </w:pPr>
     </w:p>
     <w:sectPr>
       <w:pgSz w:w="11906" w:h="16838"/>

</xml_diff>

<commit_message>
Mise à jour Univers
</commit_message>
<xml_diff>
--- a/Docs/Univers/Univers.docx
+++ b/Docs/Univers/Univers.docx
@@ -247,20 +247,50 @@
         </w:rPr>
         <w:t>Usine : Astrate Vapora</w:t>
       </w:r>
+    </w:p>
+    <w:p>
+      <w:pPr>
+        <w:pStyle w:val="Paragraphedeliste"/>
+        <w:numPr>
+          <w:ilvl w:val="0"/>
+          <w:numId w:val="1"/>
+        </w:numPr>
+      </w:pPr>
+      <w:r>
+        <w:t>Quête devenant personnelle au fur et à mesure de son avancée dans le jeu</w:t>
+      </w:r>
+    </w:p>
+    <w:p>
+      <w:pPr>
+        <w:pStyle w:val="Paragraphedeliste"/>
+        <w:numPr>
+          <w:ilvl w:val="0"/>
+          <w:numId w:val="1"/>
+        </w:numPr>
+      </w:pPr>
+      <w:r>
+        <w:t>Minerai composant les gemmes magiques : Victorium (Victor : triomphant</w:t>
+      </w:r>
+      <w:r>
+        <w:t>, victorieux</w:t>
+      </w:r>
+      <w:r>
+        <w:t>)</w:t>
+      </w:r>
+    </w:p>
+    <w:p>
+      <w:pPr>
+        <w:pStyle w:val="Paragraphedeliste"/>
+        <w:numPr>
+          <w:ilvl w:val="0"/>
+          <w:numId w:val="1"/>
+        </w:numPr>
+      </w:pPr>
+      <w:r>
+        <w:t>Gemmes brutes et gemmes raffinées</w:t>
+      </w:r>
       <w:bookmarkStart w:id="0" w:name="_GoBack"/>
       <w:bookmarkEnd w:id="0"/>
-    </w:p>
-    <w:p>
-      <w:pPr>
-        <w:pStyle w:val="Paragraphedeliste"/>
-        <w:numPr>
-          <w:ilvl w:val="0"/>
-          <w:numId w:val="1"/>
-        </w:numPr>
-        <w:rPr>
-          <w:lang w:val="en-GB"/>
-        </w:rPr>
-      </w:pPr>
     </w:p>
     <w:sectPr>
       <w:pgSz w:w="11906" w:h="16838"/>

</xml_diff>

<commit_message>
Travail sur le personnage intégré à l'Univers
</commit_message>
<xml_diff>
--- a/Docs/Univers/Univers.docx
+++ b/Docs/Univers/Univers.docx
@@ -288,6 +288,18 @@
       </w:pPr>
       <w:r>
         <w:t>Gemmes brutes et gemmes raffinées</w:t>
+      </w:r>
+    </w:p>
+    <w:p>
+      <w:pPr>
+        <w:pStyle w:val="Paragraphedeliste"/>
+        <w:numPr>
+          <w:ilvl w:val="0"/>
+          <w:numId w:val="1"/>
+        </w:numPr>
+      </w:pPr>
+      <w:r>
+        <w:t>Wilfred Clifford Turner, 35 ans, est un détective privé. Il y a 5 ans, Il a été victime d’un accident qui l’as plongé dans un coma et qui à causer la perte de son bras. En se réveillant, il avait reçu comme « cadeau », un bras mécanique. Et il n’est pas le seul. Ce bras à un lien avec le métabolisme. Wilfred s’affaiblit peu à peu. Il a tout fait pour devenir détective. Il décide d’enquêter et de trouver des réponses sur la greffe qui lui a été faite. Il trouve plusieurs pistes et décide de commencer par l’entreprise : ASTRATE VAPORA.</w:t>
       </w:r>
       <w:bookmarkStart w:id="0" w:name="_GoBack"/>
       <w:bookmarkEnd w:id="0"/>

</xml_diff>